<commit_message>
member 1: acho que acabei os code smells, portanto podem ser revistos
</commit_message>
<xml_diff>
--- a/scrum/Phase1/Sprint1/team_number_1/code_smells_element1.docx
+++ b/scrum/Phase1/Sprint1/team_number_1/code_smells_element1.docx
@@ -7,19 +7,9 @@
         <w:pStyle w:val="Ttulo1"/>
         <w:jc w:val="center"/>
       </w:pPr>
-      <w:proofErr w:type="spellStart"/>
-      <w:r>
-        <w:t>Code</w:t>
-      </w:r>
-      <w:proofErr w:type="spellEnd"/>
-      <w:r>
-        <w:t xml:space="preserve"> </w:t>
-      </w:r>
-      <w:proofErr w:type="spellStart"/>
-      <w:r>
-        <w:t>Smells</w:t>
-      </w:r>
-      <w:proofErr w:type="spellEnd"/>
+      <w:r>
+        <w:t>Code Smells</w:t>
+      </w:r>
     </w:p>
     <w:p/>
     <w:p>
@@ -27,13 +17,8 @@
         <w:pStyle w:val="Ttulo2"/>
       </w:pPr>
       <w:r>
-        <w:t xml:space="preserve">Data </w:t>
-      </w:r>
-      <w:proofErr w:type="spellStart"/>
-      <w:r>
-        <w:t>Class</w:t>
-      </w:r>
-      <w:proofErr w:type="spellEnd"/>
+        <w:t>Data Class</w:t>
+      </w:r>
     </w:p>
     <w:p/>
     <w:p>
@@ -86,7 +71,6 @@
         </w:rPr>
         <w:t xml:space="preserve"> </w:t>
       </w:r>
-      <w:proofErr w:type="spellStart"/>
       <w:r>
         <w:rPr>
           <w:i/>
@@ -94,12 +78,9 @@
         </w:rPr>
         <w:t>UnknownExternalFileType</w:t>
       </w:r>
-      <w:proofErr w:type="spellEnd"/>
       <w:r>
         <w:t xml:space="preserve"> (</w:t>
       </w:r>
-      <w:proofErr w:type="spellStart"/>
-      <w:proofErr w:type="gramStart"/>
       <w:r>
         <w:rPr>
           <w:i/>
@@ -107,15 +88,12 @@
         </w:rPr>
         <w:t>org.jabref.gui.externalfiletype</w:t>
       </w:r>
-      <w:proofErr w:type="spellEnd"/>
-      <w:proofErr w:type="gramEnd"/>
       <w:r>
         <w:t>)</w:t>
       </w:r>
       <w:r>
         <w:t xml:space="preserve"> ou a </w:t>
       </w:r>
-      <w:proofErr w:type="spellStart"/>
       <w:r>
         <w:rPr>
           <w:i/>
@@ -123,11 +101,9 @@
         </w:rPr>
         <w:t>AutoCompletionInput</w:t>
       </w:r>
-      <w:proofErr w:type="spellEnd"/>
       <w:r>
         <w:t xml:space="preserve"> (</w:t>
       </w:r>
-      <w:proofErr w:type="spellStart"/>
       <w:r>
         <w:rPr>
           <w:i/>
@@ -135,28 +111,18 @@
         </w:rPr>
         <w:t>org.jabref.gui.autocompleter</w:t>
       </w:r>
-      <w:proofErr w:type="spellEnd"/>
       <w:r>
         <w:t>)</w:t>
       </w:r>
       <w:r>
         <w:t>, que claramente não contém nenhum método que não seja de acesso a informação (</w:t>
       </w:r>
-      <w:proofErr w:type="spellStart"/>
-      <w:r>
-        <w:rPr>
-          <w:i/>
-          <w:iCs/>
-        </w:rPr>
-        <w:t>getters</w:t>
-      </w:r>
-      <w:proofErr w:type="spellEnd"/>
-      <w:r>
-        <w:rPr>
-          <w:i/>
-          <w:iCs/>
-        </w:rPr>
-        <w:t>)</w:t>
+      <w:r>
+        <w:rPr>
+          <w:i/>
+          <w:iCs/>
+        </w:rPr>
+        <w:t>getters)</w:t>
       </w:r>
       <w:r>
         <w:t xml:space="preserve">. Talvez </w:t>
@@ -168,10 +134,50 @@
         <w:t xml:space="preserve"> </w:t>
       </w:r>
       <w:r>
-        <w:t>ou até mesmo noutras classes</w:t>
-      </w:r>
-      <w:r>
-        <w:t>, que façam sentido para os encapsulados nesta classe.</w:t>
+        <w:t>ou até mesmo noutras classes, que façam sentido para os encapsulados nesta classe.</w:t>
+      </w:r>
+    </w:p>
+    <w:p>
+      <w:pPr>
+        <w:jc w:val="center"/>
+      </w:pPr>
+      <w:r>
+        <w:object w:dxaOrig="1540" w:dyaOrig="996" w14:anchorId="3EE8FD3C">
+          <v:shapetype id="_x0000_t75" coordsize="21600,21600" o:spt="75" o:preferrelative="t" path="m@4@5l@4@11@9@11@9@5xe" filled="f" stroked="f">
+            <v:stroke joinstyle="miter"/>
+            <v:formulas>
+              <v:f eqn="if lineDrawn pixelLineWidth 0"/>
+              <v:f eqn="sum @0 1 0"/>
+              <v:f eqn="sum 0 0 @1"/>
+              <v:f eqn="prod @2 1 2"/>
+              <v:f eqn="prod @3 21600 pixelWidth"/>
+              <v:f eqn="prod @3 21600 pixelHeight"/>
+              <v:f eqn="sum @0 0 1"/>
+              <v:f eqn="prod @6 1 2"/>
+              <v:f eqn="prod @7 21600 pixelWidth"/>
+              <v:f eqn="sum @8 21600 0"/>
+              <v:f eqn="prod @7 21600 pixelHeight"/>
+              <v:f eqn="sum @10 21600 0"/>
+            </v:formulas>
+            <v:path o:extrusionok="f" gradientshapeok="t" o:connecttype="rect"/>
+            <o:lock v:ext="edit" aspectratio="t"/>
+          </v:shapetype>
+          <v:shape id="_x0000_i1037" type="#_x0000_t75" style="width:77.25pt;height:49.5pt" o:ole="">
+            <v:imagedata r:id="rId4" o:title=""/>
+          </v:shape>
+          <o:OLEObject Type="Embed" ProgID="Package" ShapeID="_x0000_i1037" DrawAspect="Icon" ObjectID="_1699901757" r:id="rId5"/>
+        </w:object>
+      </w:r>
+      <w:r>
+        <w:tab/>
+      </w:r>
+      <w:r>
+        <w:object w:dxaOrig="1540" w:dyaOrig="996" w14:anchorId="52790B8E">
+          <v:shape id="_x0000_i1038" type="#_x0000_t75" style="width:77.25pt;height:49.5pt" o:ole="">
+            <v:imagedata r:id="rId6" o:title=""/>
+          </v:shape>
+          <o:OLEObject Type="Embed" ProgID="Package" ShapeID="_x0000_i1038" DrawAspect="Icon" ObjectID="_1699901758" r:id="rId7"/>
+        </w:object>
       </w:r>
     </w:p>
     <w:p/>
@@ -179,19 +185,9 @@
       <w:pPr>
         <w:pStyle w:val="Ttulo2"/>
       </w:pPr>
-      <w:proofErr w:type="spellStart"/>
-      <w:r>
-        <w:t>Switch</w:t>
-      </w:r>
-      <w:proofErr w:type="spellEnd"/>
-      <w:r>
-        <w:t xml:space="preserve"> </w:t>
-      </w:r>
-      <w:proofErr w:type="spellStart"/>
-      <w:r>
-        <w:t>Statements</w:t>
-      </w:r>
-      <w:proofErr w:type="spellEnd"/>
+      <w:r>
+        <w:t>Switch Statements</w:t>
+      </w:r>
     </w:p>
     <w:p/>
     <w:p>
@@ -201,7 +197,6 @@
       <w:r>
         <w:t xml:space="preserve">Nas classes </w:t>
       </w:r>
-      <w:proofErr w:type="spellStart"/>
       <w:r>
         <w:rPr>
           <w:i/>
@@ -209,12 +204,9 @@
         </w:rPr>
         <w:t>CodeAreaKeyBindings</w:t>
       </w:r>
-      <w:proofErr w:type="spellEnd"/>
       <w:r>
         <w:t xml:space="preserve"> (</w:t>
       </w:r>
-      <w:proofErr w:type="spellStart"/>
-      <w:proofErr w:type="gramStart"/>
       <w:r>
         <w:rPr>
           <w:i/>
@@ -222,12 +214,9 @@
         </w:rPr>
         <w:t>org.jabref.gui.keyboard</w:t>
       </w:r>
-      <w:proofErr w:type="spellEnd"/>
-      <w:proofErr w:type="gramEnd"/>
       <w:r>
         <w:t xml:space="preserve">) e </w:t>
       </w:r>
-      <w:proofErr w:type="spellStart"/>
       <w:r>
         <w:rPr>
           <w:i/>
@@ -235,7 +224,6 @@
         </w:rPr>
         <w:t>TextInputKeyBindings</w:t>
       </w:r>
-      <w:proofErr w:type="spellEnd"/>
       <w:r>
         <w:rPr>
           <w:i/>
@@ -246,7 +234,6 @@
       <w:r>
         <w:t xml:space="preserve"> (</w:t>
       </w:r>
-      <w:proofErr w:type="spellStart"/>
       <w:r>
         <w:rPr>
           <w:i/>
@@ -254,14 +241,12 @@
         </w:rPr>
         <w:t>org.jabref.gui.keyboard</w:t>
       </w:r>
-      <w:proofErr w:type="spellEnd"/>
       <w:r>
         <w:t>)</w:t>
       </w:r>
       <w:r>
         <w:t xml:space="preserve"> existem dois </w:t>
       </w:r>
-      <w:proofErr w:type="spellStart"/>
       <w:r>
         <w:rPr>
           <w:i/>
@@ -276,7 +261,6 @@
         </w:rPr>
         <w:t>es</w:t>
       </w:r>
-      <w:proofErr w:type="spellEnd"/>
       <w:r>
         <w:t xml:space="preserve"> para os mesmos casos</w:t>
       </w:r>
@@ -289,7 +273,6 @@
       <w:r>
         <w:t xml:space="preserve"> objetos. Neste caso, talvez seja possível utilizar o </w:t>
       </w:r>
-      <w:proofErr w:type="spellStart"/>
       <w:r>
         <w:rPr>
           <w:i/>
@@ -297,11 +280,9 @@
         </w:rPr>
         <w:t>Template</w:t>
       </w:r>
-      <w:proofErr w:type="spellEnd"/>
       <w:r>
         <w:t xml:space="preserve"> </w:t>
       </w:r>
-      <w:proofErr w:type="spellStart"/>
       <w:r>
         <w:rPr>
           <w:i/>
@@ -309,9 +290,45 @@
         </w:rPr>
         <w:t>pattern</w:t>
       </w:r>
-      <w:proofErr w:type="spellEnd"/>
-      <w:r>
-        <w:t xml:space="preserve"> para que diferentes classes implementem cada caso.</w:t>
+      <w:r>
+        <w:t xml:space="preserve"> para que diferentes classes implementem cada caso</w:t>
+      </w:r>
+      <w:r>
+        <w:t xml:space="preserve">. Esta alteração aumenta a organização do código e facilita futuras implementações e evita possíveis erros, pois não temos de alterar todos os </w:t>
+      </w:r>
+      <w:r>
+        <w:rPr>
+          <w:i/>
+          <w:iCs/>
+        </w:rPr>
+        <w:t>switches</w:t>
+      </w:r>
+      <w:r>
+        <w:t>, que estão localizados em classes diferentes.</w:t>
+      </w:r>
+    </w:p>
+    <w:p>
+      <w:pPr>
+        <w:jc w:val="center"/>
+      </w:pPr>
+      <w:r>
+        <w:object w:dxaOrig="1540" w:dyaOrig="996" w14:anchorId="1054A602">
+          <v:shape id="_x0000_i1028" type="#_x0000_t75" style="width:77.25pt;height:49.5pt" o:ole="">
+            <v:imagedata r:id="rId8" o:title=""/>
+          </v:shape>
+          <o:OLEObject Type="Embed" ProgID="Package" ShapeID="_x0000_i1028" DrawAspect="Icon" ObjectID="_1699901759" r:id="rId9"/>
+        </w:object>
+      </w:r>
+      <w:r>
+        <w:tab/>
+      </w:r>
+      <w:r>
+        <w:object w:dxaOrig="1540" w:dyaOrig="996" w14:anchorId="2DF2B93E">
+          <v:shape id="_x0000_i1036" type="#_x0000_t75" style="width:77.25pt;height:49.5pt" o:ole="">
+            <v:imagedata r:id="rId10" o:title=""/>
+          </v:shape>
+          <o:OLEObject Type="Embed" ProgID="Package" ShapeID="_x0000_i1036" DrawAspect="Icon" ObjectID="_1699901760" r:id="rId11"/>
+        </w:object>
       </w:r>
     </w:p>
     <w:p>
@@ -323,19 +340,9 @@
       <w:pPr>
         <w:pStyle w:val="Ttulo2"/>
       </w:pPr>
-      <w:proofErr w:type="spellStart"/>
-      <w:r>
-        <w:t>Feature</w:t>
-      </w:r>
-      <w:proofErr w:type="spellEnd"/>
-      <w:r>
-        <w:t xml:space="preserve"> </w:t>
-      </w:r>
-      <w:proofErr w:type="spellStart"/>
-      <w:r>
-        <w:t>envy</w:t>
-      </w:r>
-      <w:proofErr w:type="spellEnd"/>
+      <w:r>
+        <w:t>Feature envy</w:t>
+      </w:r>
     </w:p>
     <w:p/>
     <w:p>
@@ -345,7 +352,6 @@
       <w:r>
         <w:t xml:space="preserve">Na classe </w:t>
       </w:r>
-      <w:proofErr w:type="spellStart"/>
       <w:r>
         <w:rPr>
           <w:i/>
@@ -353,7 +359,6 @@
         </w:rPr>
         <w:t>JabRefDesktop</w:t>
       </w:r>
-      <w:proofErr w:type="spellEnd"/>
       <w:r>
         <w:rPr>
           <w:i/>
@@ -364,7 +369,6 @@
       <w:r>
         <w:t>(</w:t>
       </w:r>
-      <w:proofErr w:type="spellStart"/>
       <w:r>
         <w:rPr>
           <w:i/>
@@ -372,14 +376,12 @@
         </w:rPr>
         <w:t>org.jabref.gui.desktop</w:t>
       </w:r>
-      <w:proofErr w:type="spellEnd"/>
       <w:r>
         <w:t>)</w:t>
       </w:r>
       <w:r>
         <w:t xml:space="preserve">, o método </w:t>
       </w:r>
-      <w:proofErr w:type="spellStart"/>
       <w:r>
         <w:rPr>
           <w:i/>
@@ -387,7 +389,6 @@
         </w:rPr>
         <w:t>getNativeDesktop</w:t>
       </w:r>
-      <w:proofErr w:type="spellEnd"/>
       <w:r>
         <w:rPr>
           <w:i/>
@@ -398,24 +399,13 @@
       <w:r>
         <w:t>(</w:t>
       </w:r>
-      <w:proofErr w:type="spellStart"/>
-      <w:proofErr w:type="gramStart"/>
-      <w:r>
-        <w:rPr>
-          <w:i/>
-          <w:iCs/>
-        </w:rPr>
-        <w:t>org.jabref</w:t>
-      </w:r>
-      <w:proofErr w:type="gramEnd"/>
-      <w:r>
-        <w:rPr>
-          <w:i/>
-          <w:iCs/>
-        </w:rPr>
-        <w:t>.logic.util</w:t>
-      </w:r>
-      <w:proofErr w:type="spellEnd"/>
+      <w:r>
+        <w:rPr>
+          <w:i/>
+          <w:iCs/>
+        </w:rPr>
+        <w:t>org.jabref.logic.util</w:t>
+      </w:r>
       <w:r>
         <w:t>)</w:t>
       </w:r>
@@ -427,7 +417,13 @@
         <w:t xml:space="preserve"> </w:t>
       </w:r>
       <w:r>
-        <w:t xml:space="preserve">acede apenas à informação vinda da classe </w:t>
+        <w:t xml:space="preserve">acede </w:t>
+      </w:r>
+      <w:r>
+        <w:t>maioritariamente</w:t>
+      </w:r>
+      <w:r>
+        <w:t xml:space="preserve"> à informação vinda da classe </w:t>
       </w:r>
       <w:r>
         <w:rPr>
@@ -437,7 +433,48 @@
         <w:t>OS</w:t>
       </w:r>
       <w:r>
+        <w:t>, que por sinal serve para a deteção do sistema operativo</w:t>
+      </w:r>
+      <w:r>
         <w:t>, portanto o que faria mais sentido era mover este método para essa classe.</w:t>
+      </w:r>
+      <w:r>
+        <w:t xml:space="preserve"> Esta alteração melhora a </w:t>
+      </w:r>
+      <w:r>
+        <w:t>legibilidade</w:t>
+      </w:r>
+      <w:r>
+        <w:t xml:space="preserve"> e arrumação do código.</w:t>
+      </w:r>
+    </w:p>
+    <w:p>
+      <w:pPr>
+        <w:jc w:val="center"/>
+      </w:pPr>
+      <w:r>
+        <w:t>.</w:t>
+      </w:r>
+      <w:r>
+        <w:t xml:space="preserve"> </w:t>
+      </w:r>
+      <w:r>
+        <w:object w:dxaOrig="1540" w:dyaOrig="996" w14:anchorId="2B2E871C">
+          <v:shape id="_x0000_i1027" type="#_x0000_t75" style="width:77.25pt;height:49.5pt" o:ole="">
+            <v:imagedata r:id="rId12" o:title=""/>
+          </v:shape>
+          <o:OLEObject Type="Embed" ProgID="Package" ShapeID="_x0000_i1027" DrawAspect="Icon" ObjectID="_1699901761" r:id="rId13"/>
+        </w:object>
+      </w:r>
+    </w:p>
+    <w:p>
+      <w:pPr>
+        <w:rPr>
+          <w:u w:val="single"/>
+        </w:rPr>
+      </w:pPr>
+      <w:r>
+        <w:t>Realizado por: Diogo Rosa 57464</w:t>
       </w:r>
     </w:p>
     <w:p/>

</xml_diff>

<commit_message>
Team member 1: atualizei os objetos nos docs, acabei os patterns
</commit_message>
<xml_diff>
--- a/scrum/Phase1/Sprint1/team_number_1/code_smells_element1.docx
+++ b/scrum/Phase1/Sprint1/team_number_1/code_smells_element1.docx
@@ -7,9 +7,19 @@
         <w:pStyle w:val="Ttulo1"/>
         <w:jc w:val="center"/>
       </w:pPr>
-      <w:r>
-        <w:t>Code Smells</w:t>
-      </w:r>
+      <w:proofErr w:type="spellStart"/>
+      <w:r>
+        <w:t>Code</w:t>
+      </w:r>
+      <w:proofErr w:type="spellEnd"/>
+      <w:r>
+        <w:t xml:space="preserve"> </w:t>
+      </w:r>
+      <w:proofErr w:type="spellStart"/>
+      <w:r>
+        <w:t>Smells</w:t>
+      </w:r>
+      <w:proofErr w:type="spellEnd"/>
     </w:p>
     <w:p/>
     <w:p>
@@ -17,8 +27,13 @@
         <w:pStyle w:val="Ttulo2"/>
       </w:pPr>
       <w:r>
-        <w:t>Data Class</w:t>
-      </w:r>
+        <w:t xml:space="preserve">Data </w:t>
+      </w:r>
+      <w:proofErr w:type="spellStart"/>
+      <w:r>
+        <w:t>Class</w:t>
+      </w:r>
+      <w:proofErr w:type="spellEnd"/>
     </w:p>
     <w:p/>
     <w:p>
@@ -71,6 +86,7 @@
         </w:rPr>
         <w:t xml:space="preserve"> </w:t>
       </w:r>
+      <w:proofErr w:type="spellStart"/>
       <w:r>
         <w:rPr>
           <w:i/>
@@ -78,9 +94,12 @@
         </w:rPr>
         <w:t>UnknownExternalFileType</w:t>
       </w:r>
+      <w:proofErr w:type="spellEnd"/>
       <w:r>
         <w:t xml:space="preserve"> (</w:t>
       </w:r>
+      <w:proofErr w:type="spellStart"/>
+      <w:proofErr w:type="gramStart"/>
       <w:r>
         <w:rPr>
           <w:i/>
@@ -88,12 +107,15 @@
         </w:rPr>
         <w:t>org.jabref.gui.externalfiletype</w:t>
       </w:r>
+      <w:proofErr w:type="spellEnd"/>
+      <w:proofErr w:type="gramEnd"/>
       <w:r>
         <w:t>)</w:t>
       </w:r>
       <w:r>
         <w:t xml:space="preserve"> ou a </w:t>
       </w:r>
+      <w:proofErr w:type="spellStart"/>
       <w:r>
         <w:rPr>
           <w:i/>
@@ -101,9 +123,11 @@
         </w:rPr>
         <w:t>AutoCompletionInput</w:t>
       </w:r>
+      <w:proofErr w:type="spellEnd"/>
       <w:r>
         <w:t xml:space="preserve"> (</w:t>
       </w:r>
+      <w:proofErr w:type="spellStart"/>
       <w:r>
         <w:rPr>
           <w:i/>
@@ -111,18 +135,28 @@
         </w:rPr>
         <w:t>org.jabref.gui.autocompleter</w:t>
       </w:r>
+      <w:proofErr w:type="spellEnd"/>
       <w:r>
         <w:t>)</w:t>
       </w:r>
       <w:r>
         <w:t>, que claramente não contém nenhum método que não seja de acesso a informação (</w:t>
       </w:r>
-      <w:r>
-        <w:rPr>
-          <w:i/>
-          <w:iCs/>
-        </w:rPr>
-        <w:t>getters)</w:t>
+      <w:proofErr w:type="spellStart"/>
+      <w:r>
+        <w:rPr>
+          <w:i/>
+          <w:iCs/>
+        </w:rPr>
+        <w:t>getters</w:t>
+      </w:r>
+      <w:proofErr w:type="spellEnd"/>
+      <w:r>
+        <w:rPr>
+          <w:i/>
+          <w:iCs/>
+        </w:rPr>
+        <w:t>)</w:t>
       </w:r>
       <w:r>
         <w:t xml:space="preserve">. Talvez </w:t>
@@ -142,7 +176,10 @@
         <w:jc w:val="center"/>
       </w:pPr>
       <w:r>
-        <w:object w:dxaOrig="1540" w:dyaOrig="996" w14:anchorId="3EE8FD3C">
+        <w:tab/>
+      </w:r>
+      <w:r>
+        <w:object w:dxaOrig="3001" w:dyaOrig="811" w14:anchorId="7032390C">
           <v:shapetype id="_x0000_t75" coordsize="21600,21600" o:spt="75" o:preferrelative="t" path="m@4@5l@4@11@9@11@9@5xe" filled="f" stroked="f">
             <v:stroke joinstyle="miter"/>
             <v:formulas>
@@ -162,21 +199,18 @@
             <v:path o:extrusionok="f" gradientshapeok="t" o:connecttype="rect"/>
             <o:lock v:ext="edit" aspectratio="t"/>
           </v:shapetype>
-          <v:shape id="_x0000_i1037" type="#_x0000_t75" style="width:77.25pt;height:49.5pt" o:ole="">
+          <v:shape id="_x0000_i1032" type="#_x0000_t75" style="width:150pt;height:40.5pt" o:ole="">
             <v:imagedata r:id="rId4" o:title=""/>
           </v:shape>
-          <o:OLEObject Type="Embed" ProgID="Package" ShapeID="_x0000_i1037" DrawAspect="Icon" ObjectID="_1699901757" r:id="rId5"/>
+          <o:OLEObject Type="Embed" ProgID="Package" ShapeID="_x0000_i1032" DrawAspect="Content" ObjectID="_1700038412" r:id="rId5"/>
         </w:object>
       </w:r>
       <w:r>
-        <w:tab/>
-      </w:r>
-      <w:r>
-        <w:object w:dxaOrig="1540" w:dyaOrig="996" w14:anchorId="52790B8E">
-          <v:shape id="_x0000_i1038" type="#_x0000_t75" style="width:77.25pt;height:49.5pt" o:ole="">
+        <w:object w:dxaOrig="2656" w:dyaOrig="811" w14:anchorId="34BF2236">
+          <v:shape id="_x0000_i1033" type="#_x0000_t75" style="width:132.75pt;height:40.5pt" o:ole="">
             <v:imagedata r:id="rId6" o:title=""/>
           </v:shape>
-          <o:OLEObject Type="Embed" ProgID="Package" ShapeID="_x0000_i1038" DrawAspect="Icon" ObjectID="_1699901758" r:id="rId7"/>
+          <o:OLEObject Type="Embed" ProgID="Package" ShapeID="_x0000_i1033" DrawAspect="Content" ObjectID="_1700038413" r:id="rId7"/>
         </w:object>
       </w:r>
     </w:p>
@@ -185,9 +219,19 @@
       <w:pPr>
         <w:pStyle w:val="Ttulo2"/>
       </w:pPr>
-      <w:r>
-        <w:t>Switch Statements</w:t>
-      </w:r>
+      <w:proofErr w:type="spellStart"/>
+      <w:r>
+        <w:t>Switch</w:t>
+      </w:r>
+      <w:proofErr w:type="spellEnd"/>
+      <w:r>
+        <w:t xml:space="preserve"> </w:t>
+      </w:r>
+      <w:proofErr w:type="spellStart"/>
+      <w:r>
+        <w:t>Statements</w:t>
+      </w:r>
+      <w:proofErr w:type="spellEnd"/>
     </w:p>
     <w:p/>
     <w:p>
@@ -197,6 +241,7 @@
       <w:r>
         <w:t xml:space="preserve">Nas classes </w:t>
       </w:r>
+      <w:proofErr w:type="spellStart"/>
       <w:r>
         <w:rPr>
           <w:i/>
@@ -204,9 +249,12 @@
         </w:rPr>
         <w:t>CodeAreaKeyBindings</w:t>
       </w:r>
+      <w:proofErr w:type="spellEnd"/>
       <w:r>
         <w:t xml:space="preserve"> (</w:t>
       </w:r>
+      <w:proofErr w:type="spellStart"/>
+      <w:proofErr w:type="gramStart"/>
       <w:r>
         <w:rPr>
           <w:i/>
@@ -214,9 +262,12 @@
         </w:rPr>
         <w:t>org.jabref.gui.keyboard</w:t>
       </w:r>
+      <w:proofErr w:type="spellEnd"/>
+      <w:proofErr w:type="gramEnd"/>
       <w:r>
         <w:t xml:space="preserve">) e </w:t>
       </w:r>
+      <w:proofErr w:type="spellStart"/>
       <w:r>
         <w:rPr>
           <w:i/>
@@ -224,6 +275,7 @@
         </w:rPr>
         <w:t>TextInputKeyBindings</w:t>
       </w:r>
+      <w:proofErr w:type="spellEnd"/>
       <w:r>
         <w:rPr>
           <w:i/>
@@ -234,6 +286,7 @@
       <w:r>
         <w:t xml:space="preserve"> (</w:t>
       </w:r>
+      <w:proofErr w:type="spellStart"/>
       <w:r>
         <w:rPr>
           <w:i/>
@@ -241,12 +294,14 @@
         </w:rPr>
         <w:t>org.jabref.gui.keyboard</w:t>
       </w:r>
+      <w:proofErr w:type="spellEnd"/>
       <w:r>
         <w:t>)</w:t>
       </w:r>
       <w:r>
         <w:t xml:space="preserve"> existem dois </w:t>
       </w:r>
+      <w:proofErr w:type="spellStart"/>
       <w:r>
         <w:rPr>
           <w:i/>
@@ -261,6 +316,7 @@
         </w:rPr>
         <w:t>es</w:t>
       </w:r>
+      <w:proofErr w:type="spellEnd"/>
       <w:r>
         <w:t xml:space="preserve"> para os mesmos casos</w:t>
       </w:r>
@@ -273,6 +329,7 @@
       <w:r>
         <w:t xml:space="preserve"> objetos. Neste caso, talvez seja possível utilizar o </w:t>
       </w:r>
+      <w:proofErr w:type="spellStart"/>
       <w:r>
         <w:rPr>
           <w:i/>
@@ -280,9 +337,11 @@
         </w:rPr>
         <w:t>Template</w:t>
       </w:r>
+      <w:proofErr w:type="spellEnd"/>
       <w:r>
         <w:t xml:space="preserve"> </w:t>
       </w:r>
+      <w:proofErr w:type="spellStart"/>
       <w:r>
         <w:rPr>
           <w:i/>
@@ -290,12 +349,14 @@
         </w:rPr>
         <w:t>pattern</w:t>
       </w:r>
+      <w:proofErr w:type="spellEnd"/>
       <w:r>
         <w:t xml:space="preserve"> para que diferentes classes implementem cada caso</w:t>
       </w:r>
       <w:r>
         <w:t xml:space="preserve">. Esta alteração aumenta a organização do código e facilita futuras implementações e evita possíveis erros, pois não temos de alterar todos os </w:t>
       </w:r>
+      <w:proofErr w:type="spellStart"/>
       <w:r>
         <w:rPr>
           <w:i/>
@@ -303,6 +364,7 @@
         </w:rPr>
         <w:t>switches</w:t>
       </w:r>
+      <w:proofErr w:type="spellEnd"/>
       <w:r>
         <w:t>, que estão localizados em classes diferentes.</w:t>
       </w:r>
@@ -312,22 +374,19 @@
         <w:jc w:val="center"/>
       </w:pPr>
       <w:r>
-        <w:object w:dxaOrig="1540" w:dyaOrig="996" w14:anchorId="1054A602">
-          <v:shape id="_x0000_i1028" type="#_x0000_t75" style="width:77.25pt;height:49.5pt" o:ole="">
+        <w:object w:dxaOrig="2656" w:dyaOrig="811" w14:anchorId="21E2F49E">
+          <v:shape id="_x0000_i1036" type="#_x0000_t75" style="width:132.75pt;height:40.5pt" o:ole="">
             <v:imagedata r:id="rId8" o:title=""/>
           </v:shape>
-          <o:OLEObject Type="Embed" ProgID="Package" ShapeID="_x0000_i1028" DrawAspect="Icon" ObjectID="_1699901759" r:id="rId9"/>
+          <o:OLEObject Type="Embed" ProgID="Package" ShapeID="_x0000_i1036" DrawAspect="Content" ObjectID="_1700038414" r:id="rId9"/>
         </w:object>
       </w:r>
       <w:r>
-        <w:tab/>
-      </w:r>
-      <w:r>
-        <w:object w:dxaOrig="1540" w:dyaOrig="996" w14:anchorId="2DF2B93E">
-          <v:shape id="_x0000_i1036" type="#_x0000_t75" style="width:77.25pt;height:49.5pt" o:ole="">
+        <w:object w:dxaOrig="2595" w:dyaOrig="811" w14:anchorId="0CF4DEF7">
+          <v:shape id="_x0000_i1037" type="#_x0000_t75" style="width:129.75pt;height:40.5pt" o:ole="">
             <v:imagedata r:id="rId10" o:title=""/>
           </v:shape>
-          <o:OLEObject Type="Embed" ProgID="Package" ShapeID="_x0000_i1036" DrawAspect="Icon" ObjectID="_1699901760" r:id="rId11"/>
+          <o:OLEObject Type="Embed" ProgID="Package" ShapeID="_x0000_i1037" DrawAspect="Content" ObjectID="_1700038415" r:id="rId11"/>
         </w:object>
       </w:r>
     </w:p>
@@ -340,9 +399,19 @@
       <w:pPr>
         <w:pStyle w:val="Ttulo2"/>
       </w:pPr>
-      <w:r>
-        <w:t>Feature envy</w:t>
-      </w:r>
+      <w:proofErr w:type="spellStart"/>
+      <w:r>
+        <w:t>Feature</w:t>
+      </w:r>
+      <w:proofErr w:type="spellEnd"/>
+      <w:r>
+        <w:t xml:space="preserve"> </w:t>
+      </w:r>
+      <w:proofErr w:type="spellStart"/>
+      <w:r>
+        <w:t>envy</w:t>
+      </w:r>
+      <w:proofErr w:type="spellEnd"/>
     </w:p>
     <w:p/>
     <w:p>
@@ -352,6 +421,7 @@
       <w:r>
         <w:t xml:space="preserve">Na classe </w:t>
       </w:r>
+      <w:proofErr w:type="spellStart"/>
       <w:r>
         <w:rPr>
           <w:i/>
@@ -359,6 +429,7 @@
         </w:rPr>
         <w:t>JabRefDesktop</w:t>
       </w:r>
+      <w:proofErr w:type="spellEnd"/>
       <w:r>
         <w:rPr>
           <w:i/>
@@ -369,6 +440,7 @@
       <w:r>
         <w:t>(</w:t>
       </w:r>
+      <w:proofErr w:type="spellStart"/>
       <w:r>
         <w:rPr>
           <w:i/>
@@ -376,12 +448,14 @@
         </w:rPr>
         <w:t>org.jabref.gui.desktop</w:t>
       </w:r>
+      <w:proofErr w:type="spellEnd"/>
       <w:r>
         <w:t>)</w:t>
       </w:r>
       <w:r>
         <w:t xml:space="preserve">, o método </w:t>
       </w:r>
+      <w:proofErr w:type="spellStart"/>
       <w:r>
         <w:rPr>
           <w:i/>
@@ -389,6 +463,7 @@
         </w:rPr>
         <w:t>getNativeDesktop</w:t>
       </w:r>
+      <w:proofErr w:type="spellEnd"/>
       <w:r>
         <w:rPr>
           <w:i/>
@@ -397,40 +472,51 @@
         <w:t xml:space="preserve"> </w:t>
       </w:r>
       <w:r>
+        <w:t xml:space="preserve">acede </w:t>
+      </w:r>
+      <w:r>
+        <w:t>maioritariamente</w:t>
+      </w:r>
+      <w:r>
+        <w:t xml:space="preserve"> à informação vinda da classe </w:t>
+      </w:r>
+      <w:r>
+        <w:rPr>
+          <w:i/>
+          <w:iCs/>
+        </w:rPr>
+        <w:t>OS</w:t>
+      </w:r>
+      <w:r>
+        <w:rPr>
+          <w:i/>
+          <w:iCs/>
+        </w:rPr>
+        <w:t xml:space="preserve"> </w:t>
+      </w:r>
+      <w:r>
         <w:t>(</w:t>
       </w:r>
-      <w:r>
-        <w:rPr>
-          <w:i/>
-          <w:iCs/>
-        </w:rPr>
-        <w:t>org.jabref.logic.util</w:t>
-      </w:r>
+      <w:proofErr w:type="spellStart"/>
+      <w:proofErr w:type="gramStart"/>
+      <w:r>
+        <w:rPr>
+          <w:i/>
+          <w:iCs/>
+        </w:rPr>
+        <w:t>org.jabref</w:t>
+      </w:r>
+      <w:proofErr w:type="gramEnd"/>
+      <w:r>
+        <w:rPr>
+          <w:i/>
+          <w:iCs/>
+        </w:rPr>
+        <w:t>.logic.util</w:t>
+      </w:r>
+      <w:proofErr w:type="spellEnd"/>
       <w:r>
         <w:t>)</w:t>
-      </w:r>
-      <w:r>
-        <w:rPr>
-          <w:i/>
-          <w:iCs/>
-        </w:rPr>
-        <w:t xml:space="preserve"> </w:t>
-      </w:r>
-      <w:r>
-        <w:t xml:space="preserve">acede </w:t>
-      </w:r>
-      <w:r>
-        <w:t>maioritariamente</w:t>
-      </w:r>
-      <w:r>
-        <w:t xml:space="preserve"> à informação vinda da classe </w:t>
-      </w:r>
-      <w:r>
-        <w:rPr>
-          <w:i/>
-          <w:iCs/>
-        </w:rPr>
-        <w:t>OS</w:t>
       </w:r>
       <w:r>
         <w:t>, que por sinal serve para a deteção do sistema operativo</w:t>
@@ -453,20 +539,26 @@
         <w:jc w:val="center"/>
       </w:pPr>
       <w:r>
-        <w:t>.</w:t>
-      </w:r>
-      <w:r>
-        <w:t xml:space="preserve"> </w:t>
-      </w:r>
-      <w:r>
-        <w:object w:dxaOrig="1540" w:dyaOrig="996" w14:anchorId="2B2E871C">
-          <v:shape id="_x0000_i1027" type="#_x0000_t75" style="width:77.25pt;height:49.5pt" o:ole="">
+        <w:object w:dxaOrig="1905" w:dyaOrig="811" w14:anchorId="6F65C253">
+          <v:shape id="_x0000_i1039" type="#_x0000_t75" style="width:95.25pt;height:40.5pt" o:ole="">
             <v:imagedata r:id="rId12" o:title=""/>
           </v:shape>
-          <o:OLEObject Type="Embed" ProgID="Package" ShapeID="_x0000_i1027" DrawAspect="Icon" ObjectID="_1699901761" r:id="rId13"/>
+          <o:OLEObject Type="Embed" ProgID="Package" ShapeID="_x0000_i1039" DrawAspect="Content" ObjectID="_1700038416" r:id="rId13"/>
         </w:object>
       </w:r>
+      <w:r>
+        <w:tab/>
+      </w:r>
+      <w:r>
+        <w:object w:dxaOrig="751" w:dyaOrig="811" w14:anchorId="717CEAAF">
+          <v:shape id="_x0000_i1040" type="#_x0000_t75" style="width:37.5pt;height:40.5pt" o:ole="">
+            <v:imagedata r:id="rId14" o:title=""/>
+          </v:shape>
+          <o:OLEObject Type="Embed" ProgID="Package" ShapeID="_x0000_i1040" DrawAspect="Content" ObjectID="_1700038417" r:id="rId15"/>
+        </w:object>
+      </w:r>
     </w:p>
+    <w:p/>
     <w:p>
       <w:pPr>
         <w:rPr>

</xml_diff>

<commit_message>
revisão do meu texto
</commit_message>
<xml_diff>
--- a/scrum/Phase1/Sprint1/team_number_1/code_smells_element1.docx
+++ b/scrum/Phase1/Sprint1/team_number_1/code_smells_element1.docx
@@ -168,7 +168,10 @@
         <w:t xml:space="preserve"> </w:t>
       </w:r>
       <w:r>
-        <w:t>ou até mesmo noutras classes, que façam sentido para os encapsulados nesta classe.</w:t>
+        <w:t>ou até mesmo noutras classes, que façam sentido para os encapsulados nesta classe</w:t>
+      </w:r>
+      <w:r>
+        <w:t>. Estas possíveis alterações melhoram a qualidade do código, aumentando a sua organização e compressão, pois as operações de modificação de classes encontram-se todas no mesmo sítio.</w:t>
       </w:r>
     </w:p>
     <w:p>
@@ -199,18 +202,18 @@
             <v:path o:extrusionok="f" gradientshapeok="t" o:connecttype="rect"/>
             <o:lock v:ext="edit" aspectratio="t"/>
           </v:shapetype>
-          <v:shape id="_x0000_i1032" type="#_x0000_t75" style="width:150pt;height:40.5pt" o:ole="">
+          <v:shape id="_x0000_i1025" type="#_x0000_t75" style="width:150pt;height:40.5pt" o:ole="">
             <v:imagedata r:id="rId4" o:title=""/>
           </v:shape>
-          <o:OLEObject Type="Embed" ProgID="Package" ShapeID="_x0000_i1032" DrawAspect="Content" ObjectID="_1700038412" r:id="rId5"/>
+          <o:OLEObject Type="Embed" ProgID="Package" ShapeID="_x0000_i1025" DrawAspect="Content" ObjectID="_1700211680" r:id="rId5"/>
         </w:object>
       </w:r>
       <w:r>
         <w:object w:dxaOrig="2656" w:dyaOrig="811" w14:anchorId="34BF2236">
-          <v:shape id="_x0000_i1033" type="#_x0000_t75" style="width:132.75pt;height:40.5pt" o:ole="">
+          <v:shape id="_x0000_i1026" type="#_x0000_t75" style="width:132.75pt;height:40.5pt" o:ole="">
             <v:imagedata r:id="rId6" o:title=""/>
           </v:shape>
-          <o:OLEObject Type="Embed" ProgID="Package" ShapeID="_x0000_i1033" DrawAspect="Content" ObjectID="_1700038413" r:id="rId7"/>
+          <o:OLEObject Type="Embed" ProgID="Package" ShapeID="_x0000_i1026" DrawAspect="Content" ObjectID="_1700211681" r:id="rId7"/>
         </w:object>
       </w:r>
     </w:p>
@@ -375,18 +378,18 @@
       </w:pPr>
       <w:r>
         <w:object w:dxaOrig="2656" w:dyaOrig="811" w14:anchorId="21E2F49E">
-          <v:shape id="_x0000_i1036" type="#_x0000_t75" style="width:132.75pt;height:40.5pt" o:ole="">
+          <v:shape id="_x0000_i1027" type="#_x0000_t75" style="width:132.75pt;height:40.5pt" o:ole="">
             <v:imagedata r:id="rId8" o:title=""/>
           </v:shape>
-          <o:OLEObject Type="Embed" ProgID="Package" ShapeID="_x0000_i1036" DrawAspect="Content" ObjectID="_1700038414" r:id="rId9"/>
+          <o:OLEObject Type="Embed" ProgID="Package" ShapeID="_x0000_i1027" DrawAspect="Content" ObjectID="_1700211682" r:id="rId9"/>
         </w:object>
       </w:r>
       <w:r>
         <w:object w:dxaOrig="2595" w:dyaOrig="811" w14:anchorId="0CF4DEF7">
-          <v:shape id="_x0000_i1037" type="#_x0000_t75" style="width:129.75pt;height:40.5pt" o:ole="">
+          <v:shape id="_x0000_i1028" type="#_x0000_t75" style="width:129.75pt;height:40.5pt" o:ole="">
             <v:imagedata r:id="rId10" o:title=""/>
           </v:shape>
-          <o:OLEObject Type="Embed" ProgID="Package" ShapeID="_x0000_i1037" DrawAspect="Content" ObjectID="_1700038415" r:id="rId11"/>
+          <o:OLEObject Type="Embed" ProgID="Package" ShapeID="_x0000_i1028" DrawAspect="Content" ObjectID="_1700211683" r:id="rId11"/>
         </w:object>
       </w:r>
     </w:p>
@@ -522,7 +525,13 @@
         <w:t>, que por sinal serve para a deteção do sistema operativo</w:t>
       </w:r>
       <w:r>
-        <w:t>, portanto o que faria mais sentido era mover este método para essa classe.</w:t>
+        <w:t>,</w:t>
+      </w:r>
+      <w:r>
+        <w:t xml:space="preserve"> </w:t>
+      </w:r>
+      <w:r>
+        <w:t>portanto o que faria mais sentido era mover este método para essa classe.</w:t>
       </w:r>
       <w:r>
         <w:t xml:space="preserve"> Esta alteração melhora a </w:t>
@@ -540,10 +549,10 @@
       </w:pPr>
       <w:r>
         <w:object w:dxaOrig="1905" w:dyaOrig="811" w14:anchorId="6F65C253">
-          <v:shape id="_x0000_i1039" type="#_x0000_t75" style="width:95.25pt;height:40.5pt" o:ole="">
+          <v:shape id="_x0000_i1029" type="#_x0000_t75" style="width:95.25pt;height:40.5pt" o:ole="">
             <v:imagedata r:id="rId12" o:title=""/>
           </v:shape>
-          <o:OLEObject Type="Embed" ProgID="Package" ShapeID="_x0000_i1039" DrawAspect="Content" ObjectID="_1700038416" r:id="rId13"/>
+          <o:OLEObject Type="Embed" ProgID="Package" ShapeID="_x0000_i1029" DrawAspect="Content" ObjectID="_1700211684" r:id="rId13"/>
         </w:object>
       </w:r>
       <w:r>
@@ -551,10 +560,10 @@
       </w:r>
       <w:r>
         <w:object w:dxaOrig="751" w:dyaOrig="811" w14:anchorId="717CEAAF">
-          <v:shape id="_x0000_i1040" type="#_x0000_t75" style="width:37.5pt;height:40.5pt" o:ole="">
+          <v:shape id="_x0000_i1030" type="#_x0000_t75" style="width:37.5pt;height:40.5pt" o:ole="">
             <v:imagedata r:id="rId14" o:title=""/>
           </v:shape>
-          <o:OLEObject Type="Embed" ProgID="Package" ShapeID="_x0000_i1040" DrawAspect="Content" ObjectID="_1700038417" r:id="rId15"/>
+          <o:OLEObject Type="Embed" ProgID="Package" ShapeID="_x0000_i1030" DrawAspect="Content" ObjectID="_1700211685" r:id="rId15"/>
         </w:object>
       </w:r>
     </w:p>
@@ -566,10 +575,17 @@
         </w:rPr>
       </w:pPr>
       <w:r>
+        <w:lastRenderedPageBreak/>
         <w:t>Realizado por: Diogo Rosa 57464</w:t>
       </w:r>
     </w:p>
-    <w:p/>
+    <w:p>
+      <w:pPr>
+        <w:rPr>
+          <w:u w:val="single"/>
+        </w:rPr>
+      </w:pPr>
+    </w:p>
     <w:sectPr>
       <w:pgSz w:w="11906" w:h="16838"/>
       <w:pgMar w:top="1417" w:right="1701" w:bottom="1417" w:left="1701" w:header="708" w:footer="708" w:gutter="0"/>

</xml_diff>